<commit_message>
updated word and pdf file
</commit_message>
<xml_diff>
--- a/Single Cycle Processor.docx
+++ b/Single Cycle Processor.docx
@@ -2210,38 +2210,6 @@
         <w:ind w:right="120"/>
         <w:rPr>
           <w:rFonts w:ascii="Times New Roman" w:hAnsi="Times New Roman" w:cs="Times New Roman"/>
-        </w:rPr>
-      </w:pPr>
-    </w:p>
-    <w:p>
-      <w:pPr>
-        <w:ind w:right="120"/>
-        <w:rPr>
-          <w:rFonts w:ascii="Times New Roman" w:hAnsi="Times New Roman" w:cs="Times New Roman"/>
-        </w:rPr>
-      </w:pPr>
-    </w:p>
-    <w:p>
-      <w:pPr>
-        <w:ind w:right="120"/>
-        <w:rPr>
-          <w:rFonts w:ascii="Times New Roman" w:hAnsi="Times New Roman" w:cs="Times New Roman"/>
-        </w:rPr>
-      </w:pPr>
-    </w:p>
-    <w:p>
-      <w:pPr>
-        <w:ind w:right="120"/>
-        <w:rPr>
-          <w:rFonts w:ascii="Times New Roman" w:hAnsi="Times New Roman" w:cs="Times New Roman"/>
-        </w:rPr>
-      </w:pPr>
-    </w:p>
-    <w:p>
-      <w:pPr>
-        <w:ind w:right="120"/>
-        <w:rPr>
-          <w:rFonts w:ascii="Times New Roman" w:hAnsi="Times New Roman" w:cs="Times New Roman"/>
           <w:b/>
           <w:bCs/>
         </w:rPr>
@@ -2252,7 +2220,122 @@
           <w:b/>
           <w:bCs/>
         </w:rPr>
-        <w:lastRenderedPageBreak/>
+        <w:t xml:space="preserve">Code Compile: </w:t>
+      </w:r>
+    </w:p>
+    <w:p>
+      <w:pPr>
+        <w:ind w:right="120"/>
+        <w:rPr>
+          <w:rFonts w:ascii="Times New Roman" w:hAnsi="Times New Roman" w:cs="Times New Roman"/>
+          <w:b/>
+          <w:bCs/>
+        </w:rPr>
+      </w:pPr>
+    </w:p>
+    <w:p>
+      <w:pPr>
+        <w:ind w:right="120"/>
+        <w:rPr>
+          <w:rFonts w:ascii="Times New Roman" w:hAnsi="Times New Roman" w:cs="Times New Roman"/>
+        </w:rPr>
+      </w:pPr>
+      <w:r>
+        <w:rPr>
+          <w:rFonts w:ascii="Times New Roman" w:hAnsi="Times New Roman" w:cs="Times New Roman"/>
+          <w:b/>
+          <w:bCs/>
+        </w:rPr>
+        <w:tab/>
+      </w:r>
+      <w:r>
+        <w:rPr>
+          <w:rFonts w:ascii="Times New Roman" w:hAnsi="Times New Roman" w:cs="Times New Roman"/>
+        </w:rPr>
+        <w:t>g++ main.cpp -</w:t>
+      </w:r>
+      <w:proofErr w:type="gramStart"/>
+      <w:r>
+        <w:rPr>
+          <w:rFonts w:ascii="Times New Roman" w:hAnsi="Times New Roman" w:cs="Times New Roman"/>
+        </w:rPr>
+        <w:t>o .</w:t>
+      </w:r>
+      <w:proofErr w:type="gramEnd"/>
+      <w:r>
+        <w:rPr>
+          <w:rFonts w:ascii="Times New Roman" w:hAnsi="Times New Roman" w:cs="Times New Roman"/>
+        </w:rPr>
+        <w:t>/main</w:t>
+      </w:r>
+    </w:p>
+    <w:p>
+      <w:pPr>
+        <w:ind w:right="120"/>
+        <w:rPr>
+          <w:rFonts w:ascii="Times New Roman" w:hAnsi="Times New Roman" w:cs="Times New Roman"/>
+        </w:rPr>
+      </w:pPr>
+      <w:r>
+        <w:rPr>
+          <w:rFonts w:ascii="Times New Roman" w:hAnsi="Times New Roman" w:cs="Times New Roman"/>
+        </w:rPr>
+        <w:tab/>
+      </w:r>
+      <w:proofErr w:type="gramStart"/>
+      <w:r>
+        <w:rPr>
+          <w:rFonts w:ascii="Times New Roman" w:hAnsi="Times New Roman" w:cs="Times New Roman"/>
+        </w:rPr>
+        <w:t>./</w:t>
+      </w:r>
+      <w:proofErr w:type="gramEnd"/>
+      <w:r>
+        <w:rPr>
+          <w:rFonts w:ascii="Times New Roman" w:hAnsi="Times New Roman" w:cs="Times New Roman"/>
+        </w:rPr>
+        <w:t>main</w:t>
+      </w:r>
+    </w:p>
+    <w:p>
+      <w:pPr>
+        <w:ind w:right="120"/>
+        <w:rPr>
+          <w:rFonts w:ascii="Times New Roman" w:hAnsi="Times New Roman" w:cs="Times New Roman"/>
+        </w:rPr>
+      </w:pPr>
+    </w:p>
+    <w:p>
+      <w:pPr>
+        <w:ind w:right="120"/>
+        <w:rPr>
+          <w:rFonts w:ascii="Times New Roman" w:hAnsi="Times New Roman" w:cs="Times New Roman"/>
+        </w:rPr>
+      </w:pPr>
+    </w:p>
+    <w:p>
+      <w:pPr>
+        <w:ind w:right="120"/>
+        <w:rPr>
+          <w:rFonts w:ascii="Times New Roman" w:hAnsi="Times New Roman" w:cs="Times New Roman"/>
+        </w:rPr>
+      </w:pPr>
+    </w:p>
+    <w:p>
+      <w:pPr>
+        <w:ind w:right="120"/>
+        <w:rPr>
+          <w:rFonts w:ascii="Times New Roman" w:hAnsi="Times New Roman" w:cs="Times New Roman"/>
+          <w:b/>
+          <w:bCs/>
+        </w:rPr>
+      </w:pPr>
+      <w:r>
+        <w:rPr>
+          <w:rFonts w:ascii="Times New Roman" w:hAnsi="Times New Roman" w:cs="Times New Roman"/>
+          <w:b/>
+          <w:bCs/>
+        </w:rPr>
         <w:t>Execution Result Screen Shots:</w:t>
       </w:r>
     </w:p>
@@ -2478,7 +2561,6 @@
         <w:rPr>
           <w:rFonts w:ascii="Times New Roman" w:hAnsi="Times New Roman" w:cs="Times New Roman"/>
         </w:rPr>
-        <w:lastRenderedPageBreak/>
         <w:t xml:space="preserve">Sample_part2.txt </w:t>
       </w:r>
       <w:r>

</xml_diff>